<commit_message>
stage 3 code updates
</commit_message>
<xml_diff>
--- a/docs and design/docs/idea for final year project.docx
+++ b/docs and design/docs/idea for final year project.docx
@@ -6569,17 +6569,886 @@
       <w:pPr>
         <w:ind w:left="360"/>
         <w:rPr>
-          <w:sz w:val="28"/>
-          <w:szCs w:val="28"/>
-        </w:rPr>
-      </w:pPr>
-      <w:r>
-        <w:rPr>
-          <w:sz w:val="20"/>
-          <w:szCs w:val="20"/>
+          <w:sz w:val="20"/>
+          <w:szCs w:val="20"/>
+          <w:lang w:val="en-US"/>
+        </w:rPr>
+      </w:pPr>
+    </w:p>
+    <w:p>
+      <w:pPr>
+        <w:ind w:left="360"/>
+        <w:rPr>
+          <w:sz w:val="20"/>
+          <w:szCs w:val="20"/>
+          <w:lang w:val="en-US"/>
+        </w:rPr>
+      </w:pPr>
+      <w:r>
+        <w:rPr>
+          <w:sz w:val="36"/>
+          <w:szCs w:val="36"/>
           <w:lang w:val="en-US"/>
         </w:rPr>
         <w:lastRenderedPageBreak/>
+        <w:t># doctor work flow</w:t>
+      </w:r>
+      <w:r>
+        <w:rPr>
+          <w:sz w:val="20"/>
+          <w:szCs w:val="20"/>
+          <w:lang w:val="en-US"/>
+        </w:rPr>
+        <w:t xml:space="preserve"> </w:t>
+      </w:r>
+      <w:r>
+        <w:rPr>
+          <w:sz w:val="20"/>
+          <w:szCs w:val="20"/>
+          <w:lang w:val="en-US"/>
+        </w:rPr>
+        <w:br/>
+      </w:r>
+      <w:r>
+        <w:rPr>
+          <w:sz w:val="20"/>
+          <w:szCs w:val="20"/>
+          <w:lang w:val="en-US"/>
+        </w:rPr>
+        <w:br/>
+      </w:r>
+      <w:r>
+        <w:rPr>
+          <w:sz w:val="20"/>
+          <w:szCs w:val="20"/>
+          <w:lang w:val="en-US"/>
+        </w:rPr>
+        <w:t>Doctor Dashboard</w:t>
+      </w:r>
+    </w:p>
+    <w:p>
+      <w:pPr>
+        <w:ind w:left="360"/>
+        <w:rPr>
+          <w:sz w:val="20"/>
+          <w:szCs w:val="20"/>
+          <w:lang w:val="en-US"/>
+        </w:rPr>
+      </w:pPr>
+      <w:r>
+        <w:rPr>
+          <w:sz w:val="20"/>
+          <w:szCs w:val="20"/>
+          <w:lang w:val="en-US"/>
+        </w:rPr>
+        <w:t xml:space="preserve"> </w:t>
+      </w:r>
+      <w:r>
+        <w:rPr>
+          <w:rFonts w:ascii="MS Gothic" w:eastAsia="MS Gothic" w:hAnsi="MS Gothic" w:cs="MS Gothic" w:hint="eastAsia"/>
+          <w:sz w:val="20"/>
+          <w:szCs w:val="20"/>
+          <w:lang w:val="en-US"/>
+        </w:rPr>
+        <w:t>├</w:t>
+      </w:r>
+      <w:r>
+        <w:rPr>
+          <w:rFonts w:ascii="Calibri" w:hAnsi="Calibri" w:cs="Calibri"/>
+          <w:sz w:val="20"/>
+          <w:szCs w:val="20"/>
+          <w:lang w:val="en-US"/>
+        </w:rPr>
+        <w:t>─</w:t>
+      </w:r>
+      <w:r>
+        <w:rPr>
+          <w:sz w:val="20"/>
+          <w:szCs w:val="20"/>
+          <w:lang w:val="en-US"/>
+        </w:rPr>
+        <w:t xml:space="preserve"> Summary Cards (L1 / L2 / L3)</w:t>
+      </w:r>
+    </w:p>
+    <w:p>
+      <w:pPr>
+        <w:ind w:left="360"/>
+        <w:rPr>
+          <w:sz w:val="20"/>
+          <w:szCs w:val="20"/>
+          <w:lang w:val="en-US"/>
+        </w:rPr>
+      </w:pPr>
+      <w:r>
+        <w:rPr>
+          <w:sz w:val="20"/>
+          <w:szCs w:val="20"/>
+          <w:lang w:val="en-US"/>
+        </w:rPr>
+        <w:t xml:space="preserve"> </w:t>
+      </w:r>
+      <w:r>
+        <w:rPr>
+          <w:rFonts w:ascii="MS Gothic" w:eastAsia="MS Gothic" w:hAnsi="MS Gothic" w:cs="MS Gothic" w:hint="eastAsia"/>
+          <w:sz w:val="20"/>
+          <w:szCs w:val="20"/>
+          <w:lang w:val="en-US"/>
+        </w:rPr>
+        <w:t>├</w:t>
+      </w:r>
+      <w:r>
+        <w:rPr>
+          <w:rFonts w:ascii="Calibri" w:hAnsi="Calibri" w:cs="Calibri"/>
+          <w:sz w:val="20"/>
+          <w:szCs w:val="20"/>
+          <w:lang w:val="en-US"/>
+        </w:rPr>
+        <w:t>─</w:t>
+      </w:r>
+      <w:r>
+        <w:rPr>
+          <w:sz w:val="20"/>
+          <w:szCs w:val="20"/>
+          <w:lang w:val="en-US"/>
+        </w:rPr>
+        <w:t xml:space="preserve"> High-Risk Patients (Level 3)</w:t>
+      </w:r>
+    </w:p>
+    <w:p>
+      <w:pPr>
+        <w:ind w:left="360"/>
+        <w:rPr>
+          <w:sz w:val="20"/>
+          <w:szCs w:val="20"/>
+          <w:lang w:val="en-US"/>
+        </w:rPr>
+      </w:pPr>
+      <w:r>
+        <w:rPr>
+          <w:sz w:val="20"/>
+          <w:szCs w:val="20"/>
+          <w:lang w:val="en-US"/>
+        </w:rPr>
+        <w:t xml:space="preserve"> </w:t>
+      </w:r>
+      <w:r>
+        <w:rPr>
+          <w:rFonts w:ascii="MS Gothic" w:eastAsia="MS Gothic" w:hAnsi="MS Gothic" w:cs="MS Gothic" w:hint="eastAsia"/>
+          <w:sz w:val="20"/>
+          <w:szCs w:val="20"/>
+          <w:lang w:val="en-US"/>
+        </w:rPr>
+        <w:t>├</w:t>
+      </w:r>
+      <w:r>
+        <w:rPr>
+          <w:rFonts w:ascii="Calibri" w:hAnsi="Calibri" w:cs="Calibri"/>
+          <w:sz w:val="20"/>
+          <w:szCs w:val="20"/>
+          <w:lang w:val="en-US"/>
+        </w:rPr>
+        <w:t>─</w:t>
+      </w:r>
+      <w:r>
+        <w:rPr>
+          <w:sz w:val="20"/>
+          <w:szCs w:val="20"/>
+          <w:lang w:val="en-US"/>
+        </w:rPr>
+        <w:t xml:space="preserve"> Recent Assessments</w:t>
+      </w:r>
+    </w:p>
+    <w:p>
+      <w:pPr>
+        <w:ind w:left="360"/>
+        <w:rPr>
+          <w:sz w:val="20"/>
+          <w:szCs w:val="20"/>
+          <w:lang w:val="en-US"/>
+        </w:rPr>
+      </w:pPr>
+      <w:r>
+        <w:rPr>
+          <w:sz w:val="20"/>
+          <w:szCs w:val="20"/>
+          <w:lang w:val="en-US"/>
+        </w:rPr>
+        <w:t xml:space="preserve"> </w:t>
+      </w:r>
+      <w:r>
+        <w:rPr>
+          <w:rFonts w:ascii="MS Gothic" w:eastAsia="MS Gothic" w:hAnsi="MS Gothic" w:cs="MS Gothic" w:hint="eastAsia"/>
+          <w:sz w:val="20"/>
+          <w:szCs w:val="20"/>
+          <w:lang w:val="en-US"/>
+        </w:rPr>
+        <w:t>├</w:t>
+      </w:r>
+      <w:r>
+        <w:rPr>
+          <w:rFonts w:ascii="Calibri" w:hAnsi="Calibri" w:cs="Calibri"/>
+          <w:sz w:val="20"/>
+          <w:szCs w:val="20"/>
+          <w:lang w:val="en-US"/>
+        </w:rPr>
+        <w:t>─</w:t>
+      </w:r>
+      <w:r>
+        <w:rPr>
+          <w:sz w:val="20"/>
+          <w:szCs w:val="20"/>
+          <w:lang w:val="en-US"/>
+        </w:rPr>
+        <w:t xml:space="preserve"> Foot Care Alerts</w:t>
+      </w:r>
+    </w:p>
+    <w:p>
+      <w:pPr>
+        <w:ind w:left="360"/>
+        <w:rPr>
+          <w:sz w:val="20"/>
+          <w:szCs w:val="20"/>
+          <w:lang w:val="en-US"/>
+        </w:rPr>
+      </w:pPr>
+      <w:r>
+        <w:rPr>
+          <w:sz w:val="20"/>
+          <w:szCs w:val="20"/>
+          <w:lang w:val="en-US"/>
+        </w:rPr>
+        <w:t xml:space="preserve"> </w:t>
+      </w:r>
+      <w:r>
+        <w:rPr>
+          <w:rFonts w:ascii="MS Gothic" w:eastAsia="MS Gothic" w:hAnsi="MS Gothic" w:cs="MS Gothic" w:hint="eastAsia"/>
+          <w:sz w:val="20"/>
+          <w:szCs w:val="20"/>
+          <w:lang w:val="en-US"/>
+        </w:rPr>
+        <w:t>├</w:t>
+      </w:r>
+      <w:r>
+        <w:rPr>
+          <w:rFonts w:ascii="Calibri" w:hAnsi="Calibri" w:cs="Calibri"/>
+          <w:sz w:val="20"/>
+          <w:szCs w:val="20"/>
+          <w:lang w:val="en-US"/>
+        </w:rPr>
+        <w:t>─</w:t>
+      </w:r>
+      <w:r>
+        <w:rPr>
+          <w:sz w:val="20"/>
+          <w:szCs w:val="20"/>
+          <w:lang w:val="en-US"/>
+        </w:rPr>
+        <w:t xml:space="preserve"> Patient List</w:t>
+      </w:r>
+    </w:p>
+    <w:p>
+      <w:pPr>
+        <w:ind w:left="360"/>
+        <w:rPr>
+          <w:sz w:val="20"/>
+          <w:szCs w:val="20"/>
+          <w:lang w:val="en-US"/>
+        </w:rPr>
+      </w:pPr>
+    </w:p>
+    <w:p>
+      <w:pPr>
+        <w:ind w:left="360"/>
+        <w:rPr>
+          <w:sz w:val="20"/>
+          <w:szCs w:val="20"/>
+          <w:lang w:val="en-US"/>
+        </w:rPr>
+      </w:pPr>
+      <w:r>
+        <w:rPr>
+          <w:sz w:val="20"/>
+          <w:szCs w:val="20"/>
+          <w:lang w:val="en-US"/>
+        </w:rPr>
+        <w:t>Doctor Dashboard</w:t>
+      </w:r>
+    </w:p>
+    <w:p>
+      <w:pPr>
+        <w:ind w:left="360"/>
+        <w:rPr>
+          <w:sz w:val="20"/>
+          <w:szCs w:val="20"/>
+          <w:lang w:val="en-US"/>
+        </w:rPr>
+      </w:pPr>
+      <w:r>
+        <w:rPr>
+          <w:sz w:val="20"/>
+          <w:szCs w:val="20"/>
+          <w:lang w:val="en-US"/>
+        </w:rPr>
+        <w:t xml:space="preserve">   ↓</w:t>
+      </w:r>
+    </w:p>
+    <w:p>
+      <w:pPr>
+        <w:ind w:left="360"/>
+        <w:rPr>
+          <w:sz w:val="20"/>
+          <w:szCs w:val="20"/>
+          <w:lang w:val="en-US"/>
+        </w:rPr>
+      </w:pPr>
+      <w:r>
+        <w:rPr>
+          <w:sz w:val="20"/>
+          <w:szCs w:val="20"/>
+          <w:lang w:val="en-US"/>
+        </w:rPr>
+        <w:t>Select High-Risk Patient</w:t>
+      </w:r>
+    </w:p>
+    <w:p>
+      <w:pPr>
+        <w:ind w:left="360"/>
+        <w:rPr>
+          <w:sz w:val="20"/>
+          <w:szCs w:val="20"/>
+          <w:lang w:val="en-US"/>
+        </w:rPr>
+      </w:pPr>
+      <w:r>
+        <w:rPr>
+          <w:sz w:val="20"/>
+          <w:szCs w:val="20"/>
+          <w:lang w:val="en-US"/>
+        </w:rPr>
+        <w:t xml:space="preserve">   ↓</w:t>
+      </w:r>
+    </w:p>
+    <w:p>
+      <w:pPr>
+        <w:ind w:left="360"/>
+        <w:rPr>
+          <w:sz w:val="20"/>
+          <w:szCs w:val="20"/>
+          <w:lang w:val="en-US"/>
+        </w:rPr>
+      </w:pPr>
+      <w:r>
+        <w:rPr>
+          <w:sz w:val="20"/>
+          <w:szCs w:val="20"/>
+          <w:lang w:val="en-US"/>
+        </w:rPr>
+        <w:t>Open Chat Screen</w:t>
+      </w:r>
+    </w:p>
+    <w:p>
+      <w:pPr>
+        <w:ind w:left="360"/>
+        <w:rPr>
+          <w:sz w:val="20"/>
+          <w:szCs w:val="20"/>
+          <w:lang w:val="en-US"/>
+        </w:rPr>
+      </w:pPr>
+      <w:r>
+        <w:rPr>
+          <w:sz w:val="20"/>
+          <w:szCs w:val="20"/>
+          <w:lang w:val="en-US"/>
+        </w:rPr>
+        <w:t xml:space="preserve">   ↓</w:t>
+      </w:r>
+    </w:p>
+    <w:p>
+      <w:pPr>
+        <w:ind w:left="360"/>
+        <w:rPr>
+          <w:sz w:val="20"/>
+          <w:szCs w:val="20"/>
+          <w:lang w:val="en-US"/>
+        </w:rPr>
+      </w:pPr>
+      <w:r>
+        <w:rPr>
+          <w:sz w:val="20"/>
+          <w:szCs w:val="20"/>
+          <w:lang w:val="en-US"/>
+        </w:rPr>
+        <w:t>Doctor sends advice / questions</w:t>
+      </w:r>
+    </w:p>
+    <w:p>
+      <w:pPr>
+        <w:ind w:left="360"/>
+        <w:rPr>
+          <w:sz w:val="20"/>
+          <w:szCs w:val="20"/>
+          <w:lang w:val="en-US"/>
+        </w:rPr>
+      </w:pPr>
+      <w:r>
+        <w:rPr>
+          <w:sz w:val="20"/>
+          <w:szCs w:val="20"/>
+          <w:lang w:val="en-US"/>
+        </w:rPr>
+        <w:t xml:space="preserve">   ↓</w:t>
+      </w:r>
+    </w:p>
+    <w:p>
+      <w:pPr>
+        <w:ind w:left="360"/>
+        <w:rPr>
+          <w:sz w:val="20"/>
+          <w:szCs w:val="20"/>
+          <w:lang w:val="en-US"/>
+        </w:rPr>
+      </w:pPr>
+      <w:r>
+        <w:rPr>
+          <w:sz w:val="20"/>
+          <w:szCs w:val="20"/>
+          <w:lang w:val="en-US"/>
+        </w:rPr>
+        <w:t>Patient replies</w:t>
+      </w:r>
+    </w:p>
+    <w:p>
+      <w:pPr>
+        <w:ind w:left="360"/>
+        <w:rPr>
+          <w:sz w:val="20"/>
+          <w:szCs w:val="20"/>
+          <w:lang w:val="en-US"/>
+        </w:rPr>
+      </w:pPr>
+      <w:r>
+        <w:rPr>
+          <w:sz w:val="20"/>
+          <w:szCs w:val="20"/>
+          <w:lang w:val="en-US"/>
+        </w:rPr>
+        <w:t xml:space="preserve">   ↓</w:t>
+      </w:r>
+    </w:p>
+    <w:p>
+      <w:pPr>
+        <w:ind w:left="360"/>
+        <w:rPr>
+          <w:sz w:val="20"/>
+          <w:szCs w:val="20"/>
+          <w:lang w:val="en-US"/>
+        </w:rPr>
+      </w:pPr>
+      <w:r>
+        <w:rPr>
+          <w:sz w:val="20"/>
+          <w:szCs w:val="20"/>
+          <w:lang w:val="en-US"/>
+        </w:rPr>
+        <w:t>Conversation saved in DB</w:t>
+      </w:r>
+    </w:p>
+    <w:p>
+      <w:pPr>
+        <w:ind w:left="360"/>
+        <w:rPr>
+          <w:sz w:val="20"/>
+          <w:szCs w:val="20"/>
+          <w:lang w:val="en-US"/>
+        </w:rPr>
+      </w:pPr>
+      <w:r>
+        <w:rPr>
+          <w:sz w:val="20"/>
+          <w:szCs w:val="20"/>
+          <w:lang w:val="en-US"/>
+        </w:rPr>
+        <w:br/>
+      </w:r>
+      <w:r>
+        <w:rPr>
+          <w:sz w:val="20"/>
+          <w:szCs w:val="20"/>
+          <w:lang w:val="en-US"/>
+        </w:rPr>
+        <w:br/>
+      </w:r>
+      <w:r>
+        <w:rPr>
+          <w:sz w:val="20"/>
+          <w:szCs w:val="20"/>
+          <w:lang w:val="en-US"/>
+        </w:rPr>
+        <w:br/>
+      </w:r>
+      <w:r>
+        <w:rPr>
+          <w:sz w:val="20"/>
+          <w:szCs w:val="20"/>
+          <w:lang w:val="en-US"/>
+        </w:rPr>
+        <w:br/>
+      </w:r>
+      <w:r>
+        <w:rPr>
+          <w:sz w:val="20"/>
+          <w:szCs w:val="20"/>
+          <w:lang w:val="en-US"/>
+        </w:rPr>
+        <w:br/>
+      </w:r>
+      <w:r>
+        <w:rPr>
+          <w:sz w:val="20"/>
+          <w:szCs w:val="20"/>
+          <w:lang w:val="en-US"/>
+        </w:rPr>
+        <w:br/>
+      </w:r>
+      <w:r>
+        <w:rPr>
+          <w:sz w:val="20"/>
+          <w:szCs w:val="20"/>
+          <w:lang w:val="en-US"/>
+        </w:rPr>
+        <w:br/>
+      </w:r>
+      <w:r>
+        <w:rPr>
+          <w:sz w:val="20"/>
+          <w:szCs w:val="20"/>
+          <w:lang w:val="en-US"/>
+        </w:rPr>
+        <w:br/>
+      </w:r>
+      <w:r>
+        <w:rPr>
+          <w:sz w:val="20"/>
+          <w:szCs w:val="20"/>
+          <w:lang w:val="en-US"/>
+        </w:rPr>
+        <w:br/>
+      </w:r>
+      <w:r>
+        <w:rPr>
+          <w:sz w:val="20"/>
+          <w:szCs w:val="20"/>
+          <w:lang w:val="en-US"/>
+        </w:rPr>
+        <w:t>Doctor logs in</w:t>
+      </w:r>
+    </w:p>
+    <w:p>
+      <w:pPr>
+        <w:ind w:left="360"/>
+        <w:rPr>
+          <w:sz w:val="20"/>
+          <w:szCs w:val="20"/>
+          <w:lang w:val="en-US"/>
+        </w:rPr>
+      </w:pPr>
+      <w:r>
+        <w:rPr>
+          <w:sz w:val="20"/>
+          <w:szCs w:val="20"/>
+          <w:lang w:val="en-US"/>
+        </w:rPr>
+        <w:t xml:space="preserve">   ↓</w:t>
+      </w:r>
+    </w:p>
+    <w:p>
+      <w:pPr>
+        <w:ind w:left="360"/>
+        <w:rPr>
+          <w:sz w:val="20"/>
+          <w:szCs w:val="20"/>
+          <w:lang w:val="en-US"/>
+        </w:rPr>
+      </w:pPr>
+      <w:r>
+        <w:rPr>
+          <w:sz w:val="20"/>
+          <w:szCs w:val="20"/>
+          <w:lang w:val="en-US"/>
+        </w:rPr>
+        <w:t>Doctor Dashboard</w:t>
+      </w:r>
+    </w:p>
+    <w:p>
+      <w:pPr>
+        <w:ind w:left="360"/>
+        <w:rPr>
+          <w:sz w:val="20"/>
+          <w:szCs w:val="20"/>
+          <w:lang w:val="en-US"/>
+        </w:rPr>
+      </w:pPr>
+      <w:r>
+        <w:rPr>
+          <w:sz w:val="20"/>
+          <w:szCs w:val="20"/>
+          <w:lang w:val="en-US"/>
+        </w:rPr>
+        <w:t xml:space="preserve">   ↓</w:t>
+      </w:r>
+    </w:p>
+    <w:p>
+      <w:pPr>
+        <w:ind w:left="360"/>
+        <w:rPr>
+          <w:sz w:val="20"/>
+          <w:szCs w:val="20"/>
+          <w:lang w:val="en-US"/>
+        </w:rPr>
+      </w:pPr>
+      <w:r>
+        <w:rPr>
+          <w:sz w:val="20"/>
+          <w:szCs w:val="20"/>
+          <w:lang w:val="en-US"/>
+        </w:rPr>
+        <w:t>Sees Level-3 patients</w:t>
+      </w:r>
+    </w:p>
+    <w:p>
+      <w:pPr>
+        <w:ind w:left="360"/>
+        <w:rPr>
+          <w:sz w:val="20"/>
+          <w:szCs w:val="20"/>
+          <w:lang w:val="en-US"/>
+        </w:rPr>
+      </w:pPr>
+      <w:r>
+        <w:rPr>
+          <w:sz w:val="20"/>
+          <w:szCs w:val="20"/>
+          <w:lang w:val="en-US"/>
+        </w:rPr>
+        <w:t xml:space="preserve">   ↓</w:t>
+      </w:r>
+    </w:p>
+    <w:p>
+      <w:pPr>
+        <w:ind w:left="360"/>
+        <w:rPr>
+          <w:sz w:val="20"/>
+          <w:szCs w:val="20"/>
+          <w:lang w:val="en-US"/>
+        </w:rPr>
+      </w:pPr>
+      <w:r>
+        <w:rPr>
+          <w:sz w:val="20"/>
+          <w:szCs w:val="20"/>
+          <w:lang w:val="en-US"/>
+        </w:rPr>
+        <w:t>Clicks “Chat” on Rahul</w:t>
+      </w:r>
+    </w:p>
+    <w:p>
+      <w:pPr>
+        <w:ind w:left="360"/>
+        <w:rPr>
+          <w:sz w:val="20"/>
+          <w:szCs w:val="20"/>
+          <w:lang w:val="en-US"/>
+        </w:rPr>
+      </w:pPr>
+      <w:r>
+        <w:rPr>
+          <w:sz w:val="20"/>
+          <w:szCs w:val="20"/>
+          <w:lang w:val="en-US"/>
+        </w:rPr>
+        <w:lastRenderedPageBreak/>
+        <w:t xml:space="preserve">   ↓</w:t>
+      </w:r>
+    </w:p>
+    <w:p>
+      <w:pPr>
+        <w:ind w:left="360"/>
+        <w:rPr>
+          <w:sz w:val="20"/>
+          <w:szCs w:val="20"/>
+          <w:lang w:val="en-US"/>
+        </w:rPr>
+      </w:pPr>
+      <w:r>
+        <w:rPr>
+          <w:sz w:val="20"/>
+          <w:szCs w:val="20"/>
+          <w:lang w:val="en-US"/>
+        </w:rPr>
+        <w:t>Chat screen opens</w:t>
+      </w:r>
+    </w:p>
+    <w:p>
+      <w:pPr>
+        <w:ind w:left="360"/>
+        <w:rPr>
+          <w:sz w:val="20"/>
+          <w:szCs w:val="20"/>
+          <w:lang w:val="en-US"/>
+        </w:rPr>
+      </w:pPr>
+      <w:r>
+        <w:rPr>
+          <w:sz w:val="20"/>
+          <w:szCs w:val="20"/>
+          <w:lang w:val="en-US"/>
+        </w:rPr>
+        <w:t xml:space="preserve">   ↓</w:t>
+      </w:r>
+    </w:p>
+    <w:p>
+      <w:pPr>
+        <w:ind w:left="360"/>
+        <w:rPr>
+          <w:sz w:val="20"/>
+          <w:szCs w:val="20"/>
+          <w:lang w:val="en-US"/>
+        </w:rPr>
+      </w:pPr>
+      <w:r>
+        <w:rPr>
+          <w:sz w:val="20"/>
+          <w:szCs w:val="20"/>
+          <w:lang w:val="en-US"/>
+        </w:rPr>
+        <w:t>Doctor sends advice</w:t>
+      </w:r>
+    </w:p>
+    <w:p>
+      <w:pPr>
+        <w:ind w:left="360"/>
+        <w:rPr>
+          <w:sz w:val="20"/>
+          <w:szCs w:val="20"/>
+          <w:lang w:val="en-US"/>
+        </w:rPr>
+      </w:pPr>
+      <w:r>
+        <w:rPr>
+          <w:sz w:val="20"/>
+          <w:szCs w:val="20"/>
+          <w:lang w:val="en-US"/>
+        </w:rPr>
+        <w:t xml:space="preserve">   ↓</w:t>
+      </w:r>
+    </w:p>
+    <w:p>
+      <w:pPr>
+        <w:ind w:left="360"/>
+        <w:rPr>
+          <w:sz w:val="20"/>
+          <w:szCs w:val="20"/>
+          <w:lang w:val="en-US"/>
+        </w:rPr>
+      </w:pPr>
+      <w:r>
+        <w:rPr>
+          <w:sz w:val="20"/>
+          <w:szCs w:val="20"/>
+          <w:lang w:val="en-US"/>
+        </w:rPr>
+        <w:t>Patient replies</w:t>
+      </w:r>
+    </w:p>
+    <w:p>
+      <w:pPr>
+        <w:ind w:left="360"/>
+        <w:rPr>
+          <w:sz w:val="20"/>
+          <w:szCs w:val="20"/>
+          <w:lang w:val="en-US"/>
+        </w:rPr>
+      </w:pPr>
+      <w:r>
+        <w:rPr>
+          <w:sz w:val="20"/>
+          <w:szCs w:val="20"/>
+          <w:lang w:val="en-US"/>
+        </w:rPr>
+        <w:t xml:space="preserve">   ↓</w:t>
+      </w:r>
+    </w:p>
+    <w:p>
+      <w:pPr>
+        <w:ind w:left="360"/>
+        <w:rPr>
+          <w:sz w:val="20"/>
+          <w:szCs w:val="20"/>
+          <w:lang w:val="en-US"/>
+        </w:rPr>
+      </w:pPr>
+      <w:r>
+        <w:rPr>
+          <w:sz w:val="20"/>
+          <w:szCs w:val="20"/>
+          <w:lang w:val="en-US"/>
+        </w:rPr>
+        <w:t>Messages saved in DB</w:t>
+      </w:r>
+    </w:p>
+    <w:p>
+      <w:pPr>
+        <w:ind w:left="360"/>
+        <w:rPr>
+          <w:sz w:val="20"/>
+          <w:szCs w:val="20"/>
+          <w:lang w:val="en-US"/>
+        </w:rPr>
+      </w:pPr>
+    </w:p>
+    <w:p>
+      <w:pPr>
+        <w:ind w:left="360"/>
+        <w:rPr>
+          <w:sz w:val="20"/>
+          <w:szCs w:val="20"/>
+          <w:lang w:val="en-US"/>
+        </w:rPr>
+      </w:pPr>
+    </w:p>
+    <w:p>
+      <w:pPr>
+        <w:ind w:left="360"/>
+        <w:rPr>
+          <w:sz w:val="20"/>
+          <w:szCs w:val="20"/>
+          <w:lang w:val="en-US"/>
+        </w:rPr>
+      </w:pPr>
+      <w:r>
+        <w:rPr>
+          <w:sz w:val="20"/>
+          <w:szCs w:val="20"/>
+          <w:lang w:val="en-US"/>
+        </w:rPr>
+        <w:br/>
+      </w:r>
+    </w:p>
+    <w:p>
+      <w:pPr>
+        <w:ind w:left="360"/>
+        <w:rPr>
+          <w:sz w:val="28"/>
+          <w:szCs w:val="28"/>
+        </w:rPr>
+      </w:pPr>
+      <w:r>
+        <w:rPr>
+          <w:sz w:val="20"/>
+          <w:szCs w:val="20"/>
+          <w:lang w:val="en-US"/>
+        </w:rPr>
         <w:br/>
       </w:r>
       <w:r>
@@ -7812,6 +8681,7 @@
   <w:style w:type="character" w:default="1" w:styleId="DefaultParagraphFont">
     <w:name w:val="Default Paragraph Font"/>
     <w:uiPriority w:val="1"/>
+    <w:semiHidden/>
     <w:unhideWhenUsed/>
   </w:style>
   <w:style w:type="table" w:default="1" w:styleId="TableNormal">

</xml_diff>